<commit_message>
Terminé de hacer los formularios y redactar el acta
Se terminaron de conectar los formularios entre sí y realizar el acta de trabajo. Sin embargo aún falta terminar de añadir el formulario de convección natural.
</commit_message>
<xml_diff>
--- a/Acta3.docx
+++ b/Acta3.docx
@@ -1472,26 +1472,12 @@
       <w:r>
         <w:rPr>
           <w:rFonts w:ascii="Arial" w:hAnsi="Arial" w:cs="Arial"/>
-          <w:sz w:val="24"/>
-          <w:szCs w:val="24"/>
-        </w:rPr>
-        <w:t>Sara</w:t>
-      </w:r>
-      <w:r>
-        <w:rPr>
-          <w:rFonts w:ascii="Arial" w:hAnsi="Arial" w:cs="Arial"/>
-          <w:sz w:val="24"/>
-          <w:szCs w:val="24"/>
-        </w:rPr>
-        <w:t xml:space="preserve"> </w:t>
-      </w:r>
-      <w:r>
-        <w:rPr>
-          <w:rFonts w:ascii="Arial" w:hAnsi="Arial" w:cs="Arial"/>
-          <w:sz w:val="24"/>
-          <w:szCs w:val="24"/>
-        </w:rPr>
-        <w:t>Rodríguez</w:t>
+          <w:b/>
+          <w:bCs/>
+          <w:sz w:val="24"/>
+          <w:szCs w:val="24"/>
+        </w:rPr>
+        <w:t>Sara Rodríguez</w:t>
       </w:r>
       <w:r>
         <w:rPr>
@@ -1587,26 +1573,12 @@
       <w:r>
         <w:rPr>
           <w:rFonts w:ascii="Arial" w:hAnsi="Arial" w:cs="Arial"/>
-          <w:sz w:val="24"/>
-          <w:szCs w:val="24"/>
-        </w:rPr>
-        <w:t>Hernán</w:t>
-      </w:r>
-      <w:r>
-        <w:rPr>
-          <w:rFonts w:ascii="Arial" w:hAnsi="Arial" w:cs="Arial"/>
-          <w:sz w:val="24"/>
-          <w:szCs w:val="24"/>
-        </w:rPr>
-        <w:t xml:space="preserve"> </w:t>
-      </w:r>
-      <w:r>
-        <w:rPr>
-          <w:rFonts w:ascii="Arial" w:hAnsi="Arial" w:cs="Arial"/>
-          <w:sz w:val="24"/>
-          <w:szCs w:val="24"/>
-        </w:rPr>
-        <w:t>Erazo</w:t>
+          <w:b/>
+          <w:bCs/>
+          <w:sz w:val="24"/>
+          <w:szCs w:val="24"/>
+        </w:rPr>
+        <w:t>Hernán Erazo</w:t>
       </w:r>
       <w:r>
         <w:rPr>
@@ -1784,18 +1756,12 @@
       <w:r>
         <w:rPr>
           <w:rFonts w:ascii="Arial" w:hAnsi="Arial" w:cs="Arial"/>
-          <w:sz w:val="24"/>
-          <w:szCs w:val="24"/>
-        </w:rPr>
-        <w:t>Laura</w:t>
-      </w:r>
-      <w:r>
-        <w:rPr>
-          <w:rFonts w:ascii="Arial" w:hAnsi="Arial" w:cs="Arial"/>
-          <w:sz w:val="24"/>
-          <w:szCs w:val="24"/>
-        </w:rPr>
-        <w:t xml:space="preserve"> Herrera</w:t>
+          <w:b/>
+          <w:bCs/>
+          <w:sz w:val="24"/>
+          <w:szCs w:val="24"/>
+        </w:rPr>
+        <w:t>Laura Herrera</w:t>
       </w:r>
       <w:r>
         <w:rPr>
@@ -1915,6 +1881,8 @@
       <w:r>
         <w:rPr>
           <w:rFonts w:ascii="Arial" w:hAnsi="Arial" w:cs="Arial"/>
+          <w:b/>
+          <w:bCs/>
           <w:sz w:val="24"/>
           <w:szCs w:val="24"/>
         </w:rPr>
@@ -2470,40 +2438,476 @@
           <w:rFonts w:ascii="Arial" w:hAnsi="Arial" w:cs="Arial"/>
           <w:b/>
           <w:bCs/>
-          <w:sz w:val="24"/>
-          <w:szCs w:val="24"/>
-        </w:rPr>
-      </w:pPr>
-      <w:r>
-        <w:rPr>
-          <w:rFonts w:ascii="Arial" w:hAnsi="Arial" w:cs="Arial"/>
-          <w:b/>
-          <w:bCs/>
-          <w:sz w:val="24"/>
-          <w:szCs w:val="24"/>
-        </w:rPr>
-        <w:t>Entrega final</w:t>
-      </w:r>
-      <w:r>
-        <w:rPr>
-          <w:rFonts w:ascii="Arial" w:hAnsi="Arial" w:cs="Arial"/>
-          <w:b/>
-          <w:bCs/>
-          <w:sz w:val="24"/>
-          <w:szCs w:val="24"/>
-        </w:rPr>
-        <w:t>:</w:t>
-      </w:r>
-    </w:p>
-    <w:p>
-      <w:pPr>
-        <w:jc w:val="both"/>
-        <w:rPr>
-          <w:rFonts w:ascii="Arial" w:hAnsi="Arial" w:cs="Arial"/>
-          <w:sz w:val="24"/>
-          <w:szCs w:val="24"/>
-        </w:rPr>
-      </w:pPr>
+          <w:sz w:val="28"/>
+          <w:szCs w:val="28"/>
+        </w:rPr>
+      </w:pPr>
+      <w:r>
+        <w:rPr>
+          <w:rFonts w:ascii="Arial" w:hAnsi="Arial" w:cs="Arial"/>
+          <w:b/>
+          <w:bCs/>
+          <w:sz w:val="28"/>
+          <w:szCs w:val="28"/>
+        </w:rPr>
+        <w:t>Entrega final:</w:t>
+      </w:r>
+    </w:p>
+    <w:p>
+      <w:pPr>
+        <w:jc w:val="both"/>
+        <w:rPr>
+          <w:rFonts w:ascii="Arial" w:hAnsi="Arial" w:cs="Arial"/>
+          <w:sz w:val="24"/>
+          <w:szCs w:val="24"/>
+        </w:rPr>
+      </w:pPr>
+      <w:r>
+        <w:rPr>
+          <w:rFonts w:ascii="Arial" w:hAnsi="Arial" w:cs="Arial"/>
+          <w:sz w:val="24"/>
+          <w:szCs w:val="24"/>
+        </w:rPr>
+        <w:t>Para esta entrega final creamos varios formularios que se llaman entre sí de modo que se puedan ejecutar todos los cálculos en ventanas independientes. Cabe resaltar que todos los miembros del equipo trabajaron ayudando a corregir errores y ayudando a mejorar el código, así como en el proceso de fusionarlo para crear un solo archivo.</w:t>
+      </w:r>
+    </w:p>
+    <w:p>
+      <w:pPr>
+        <w:jc w:val="both"/>
+        <w:rPr>
+          <w:rFonts w:ascii="Arial" w:hAnsi="Arial" w:cs="Arial"/>
+          <w:sz w:val="24"/>
+          <w:szCs w:val="24"/>
+        </w:rPr>
+      </w:pPr>
+      <w:r>
+        <w:rPr>
+          <w:rFonts w:ascii="Arial" w:hAnsi="Arial" w:cs="Arial"/>
+          <w:sz w:val="24"/>
+          <w:szCs w:val="24"/>
+        </w:rPr>
+        <w:t>De acuerdo con lo estipulado en la primera acta:</w:t>
+      </w:r>
+    </w:p>
+    <w:p>
+      <w:pPr>
+        <w:pStyle w:val="Prrafodelista"/>
+        <w:numPr>
+          <w:ilvl w:val="0"/>
+          <w:numId w:val="3"/>
+        </w:numPr>
+        <w:jc w:val="both"/>
+        <w:rPr>
+          <w:rFonts w:ascii="Arial" w:hAnsi="Arial" w:cs="Arial"/>
+          <w:sz w:val="24"/>
+          <w:szCs w:val="24"/>
+        </w:rPr>
+      </w:pPr>
+      <w:r>
+        <w:rPr>
+          <w:rFonts w:ascii="Arial" w:hAnsi="Arial" w:cs="Arial"/>
+          <w:b/>
+          <w:bCs/>
+          <w:sz w:val="24"/>
+          <w:szCs w:val="24"/>
+        </w:rPr>
+        <w:t>Laura Herrera</w:t>
+      </w:r>
+      <w:r>
+        <w:rPr>
+          <w:rFonts w:ascii="Arial" w:hAnsi="Arial" w:cs="Arial"/>
+          <w:sz w:val="24"/>
+          <w:szCs w:val="24"/>
+        </w:rPr>
+        <w:t xml:space="preserve"> se encargó de</w:t>
+      </w:r>
+      <w:r>
+        <w:rPr>
+          <w:rFonts w:ascii="Arial" w:hAnsi="Arial" w:cs="Arial"/>
+          <w:sz w:val="24"/>
+          <w:szCs w:val="24"/>
+        </w:rPr>
+        <w:t xml:space="preserve"> ayudar a corregir los errores del formulario</w:t>
+      </w:r>
+      <w:r>
+        <w:rPr>
+          <w:rFonts w:ascii="Arial" w:hAnsi="Arial" w:cs="Arial"/>
+          <w:sz w:val="24"/>
+          <w:szCs w:val="24"/>
+        </w:rPr>
+        <w:t xml:space="preserve"> </w:t>
+      </w:r>
+      <w:r>
+        <w:rPr>
+          <w:rFonts w:ascii="Arial" w:hAnsi="Arial" w:cs="Arial"/>
+          <w:sz w:val="24"/>
+          <w:szCs w:val="24"/>
+        </w:rPr>
+        <w:t xml:space="preserve">de </w:t>
+      </w:r>
+      <w:r>
+        <w:rPr>
+          <w:rFonts w:ascii="Arial" w:hAnsi="Arial" w:cs="Arial"/>
+          <w:b/>
+          <w:bCs/>
+          <w:sz w:val="24"/>
+          <w:szCs w:val="24"/>
+        </w:rPr>
+        <w:t>Convección Natural</w:t>
+      </w:r>
+      <w:r>
+        <w:rPr>
+          <w:rFonts w:ascii="Arial" w:hAnsi="Arial" w:cs="Arial"/>
+          <w:sz w:val="24"/>
+          <w:szCs w:val="24"/>
+        </w:rPr>
+        <w:t xml:space="preserve"> y a ayudar a fusionar los códigos</w:t>
+      </w:r>
+      <w:r>
+        <w:rPr>
+          <w:rFonts w:ascii="Arial" w:hAnsi="Arial" w:cs="Arial"/>
+          <w:sz w:val="24"/>
+          <w:szCs w:val="24"/>
+        </w:rPr>
+        <w:t xml:space="preserve"> para conectar los formularios</w:t>
+      </w:r>
+      <w:r>
+        <w:rPr>
+          <w:rFonts w:ascii="Arial" w:hAnsi="Arial" w:cs="Arial"/>
+          <w:b/>
+          <w:bCs/>
+          <w:sz w:val="24"/>
+          <w:szCs w:val="24"/>
+        </w:rPr>
+        <w:t>.</w:t>
+      </w:r>
+    </w:p>
+    <w:p>
+      <w:pPr>
+        <w:pStyle w:val="Prrafodelista"/>
+        <w:numPr>
+          <w:ilvl w:val="0"/>
+          <w:numId w:val="3"/>
+        </w:numPr>
+        <w:jc w:val="both"/>
+        <w:rPr>
+          <w:rFonts w:ascii="Arial" w:hAnsi="Arial" w:cs="Arial"/>
+          <w:sz w:val="24"/>
+          <w:szCs w:val="24"/>
+        </w:rPr>
+      </w:pPr>
+      <w:r>
+        <w:rPr>
+          <w:rFonts w:ascii="Arial" w:hAnsi="Arial" w:cs="Arial"/>
+          <w:b/>
+          <w:bCs/>
+          <w:sz w:val="24"/>
+          <w:szCs w:val="24"/>
+        </w:rPr>
+        <w:t>Hernán Erazo</w:t>
+      </w:r>
+      <w:r>
+        <w:rPr>
+          <w:rFonts w:ascii="Arial" w:hAnsi="Arial" w:cs="Arial"/>
+          <w:sz w:val="24"/>
+          <w:szCs w:val="24"/>
+        </w:rPr>
+        <w:t xml:space="preserve"> se encargó </w:t>
+      </w:r>
+      <w:r>
+        <w:rPr>
+          <w:rFonts w:ascii="Arial" w:hAnsi="Arial" w:cs="Arial"/>
+          <w:sz w:val="24"/>
+          <w:szCs w:val="24"/>
+        </w:rPr>
+        <w:t xml:space="preserve">de hacer el formulario del ejercicio de </w:t>
+      </w:r>
+      <w:r>
+        <w:rPr>
+          <w:rFonts w:ascii="Arial" w:hAnsi="Arial" w:cs="Arial"/>
+          <w:b/>
+          <w:bCs/>
+          <w:sz w:val="24"/>
+          <w:szCs w:val="24"/>
+        </w:rPr>
+        <w:t>Convección</w:t>
+      </w:r>
+      <w:r>
+        <w:rPr>
+          <w:rFonts w:ascii="Arial" w:hAnsi="Arial" w:cs="Arial"/>
+          <w:sz w:val="24"/>
+          <w:szCs w:val="24"/>
+        </w:rPr>
+        <w:t xml:space="preserve"> forzada</w:t>
+      </w:r>
+      <w:r>
+        <w:rPr>
+          <w:rFonts w:ascii="Arial" w:hAnsi="Arial" w:cs="Arial"/>
+          <w:sz w:val="24"/>
+          <w:szCs w:val="24"/>
+        </w:rPr>
+        <w:t>, así como</w:t>
+      </w:r>
+      <w:r>
+        <w:rPr>
+          <w:rFonts w:ascii="Arial" w:hAnsi="Arial" w:cs="Arial"/>
+          <w:sz w:val="24"/>
+          <w:szCs w:val="24"/>
+        </w:rPr>
+        <w:t xml:space="preserve"> de el de </w:t>
+      </w:r>
+      <w:r>
+        <w:rPr>
+          <w:rFonts w:ascii="Arial" w:hAnsi="Arial" w:cs="Arial"/>
+          <w:b/>
+          <w:bCs/>
+          <w:sz w:val="24"/>
+          <w:szCs w:val="24"/>
+        </w:rPr>
+        <w:t>Convección Natural</w:t>
+      </w:r>
+      <w:r>
+        <w:rPr>
+          <w:rFonts w:ascii="Arial" w:hAnsi="Arial" w:cs="Arial"/>
+          <w:sz w:val="24"/>
+          <w:szCs w:val="24"/>
+        </w:rPr>
+        <w:t xml:space="preserve">, </w:t>
+      </w:r>
+      <w:r>
+        <w:rPr>
+          <w:rFonts w:ascii="Arial" w:hAnsi="Arial" w:cs="Arial"/>
+          <w:sz w:val="24"/>
+          <w:szCs w:val="24"/>
+        </w:rPr>
+        <w:t>y ayudar en la corrección de diversos bugs</w:t>
+      </w:r>
+      <w:r>
+        <w:rPr>
+          <w:rFonts w:ascii="Arial" w:hAnsi="Arial" w:cs="Arial"/>
+          <w:b/>
+          <w:bCs/>
+          <w:sz w:val="24"/>
+          <w:szCs w:val="24"/>
+        </w:rPr>
+        <w:t>.</w:t>
+      </w:r>
+    </w:p>
+    <w:p>
+      <w:pPr>
+        <w:pStyle w:val="Prrafodelista"/>
+        <w:numPr>
+          <w:ilvl w:val="0"/>
+          <w:numId w:val="3"/>
+        </w:numPr>
+        <w:jc w:val="both"/>
+        <w:rPr>
+          <w:rFonts w:ascii="Arial" w:hAnsi="Arial" w:cs="Arial"/>
+          <w:sz w:val="24"/>
+          <w:szCs w:val="24"/>
+        </w:rPr>
+      </w:pPr>
+      <w:r>
+        <w:rPr>
+          <w:rFonts w:ascii="Arial" w:hAnsi="Arial" w:cs="Arial"/>
+          <w:b/>
+          <w:bCs/>
+          <w:sz w:val="24"/>
+          <w:szCs w:val="24"/>
+        </w:rPr>
+        <w:t xml:space="preserve">Johan Mejía </w:t>
+      </w:r>
+      <w:r>
+        <w:rPr>
+          <w:rFonts w:ascii="Arial" w:hAnsi="Arial" w:cs="Arial"/>
+          <w:sz w:val="24"/>
+          <w:szCs w:val="24"/>
+        </w:rPr>
+        <w:t xml:space="preserve">se encargó de resolver el ejercicio de </w:t>
+      </w:r>
+      <w:r>
+        <w:rPr>
+          <w:rFonts w:ascii="Arial" w:hAnsi="Arial" w:cs="Arial"/>
+          <w:b/>
+          <w:bCs/>
+          <w:sz w:val="24"/>
+          <w:szCs w:val="24"/>
+        </w:rPr>
+        <w:t xml:space="preserve">Conducción </w:t>
+      </w:r>
+      <w:r>
+        <w:rPr>
+          <w:rFonts w:ascii="Arial" w:hAnsi="Arial" w:cs="Arial"/>
+          <w:sz w:val="24"/>
+          <w:szCs w:val="24"/>
+        </w:rPr>
+        <w:t>y crear el respectivo formulario</w:t>
+      </w:r>
+      <w:r>
+        <w:rPr>
+          <w:rFonts w:ascii="Arial" w:hAnsi="Arial" w:cs="Arial"/>
+          <w:sz w:val="24"/>
+          <w:szCs w:val="24"/>
+        </w:rPr>
+        <w:t>,</w:t>
+      </w:r>
+      <w:r>
+        <w:rPr>
+          <w:rFonts w:ascii="Arial" w:hAnsi="Arial" w:cs="Arial"/>
+          <w:sz w:val="24"/>
+          <w:szCs w:val="24"/>
+        </w:rPr>
+        <w:t xml:space="preserve"> realizar las funciones y botones para conectar entre sí a los diferentes formularios,</w:t>
+      </w:r>
+      <w:r>
+        <w:rPr>
+          <w:rFonts w:ascii="Arial" w:hAnsi="Arial" w:cs="Arial"/>
+          <w:sz w:val="24"/>
+          <w:szCs w:val="24"/>
+        </w:rPr>
+        <w:t xml:space="preserve"> así</w:t>
+      </w:r>
+      <w:r>
+        <w:rPr>
+          <w:rFonts w:ascii="Arial" w:hAnsi="Arial" w:cs="Arial"/>
+          <w:sz w:val="24"/>
+          <w:szCs w:val="24"/>
+        </w:rPr>
+        <w:t xml:space="preserve"> como de corregir los bugs y problemas de compatibilidad en los códigos,</w:t>
+      </w:r>
+      <w:r>
+        <w:rPr>
+          <w:rFonts w:ascii="Arial" w:hAnsi="Arial" w:cs="Arial"/>
+          <w:sz w:val="24"/>
+          <w:szCs w:val="24"/>
+        </w:rPr>
+        <w:t xml:space="preserve"> </w:t>
+      </w:r>
+      <w:r>
+        <w:rPr>
+          <w:rFonts w:ascii="Arial" w:hAnsi="Arial" w:cs="Arial"/>
+          <w:sz w:val="24"/>
+          <w:szCs w:val="24"/>
+        </w:rPr>
+        <w:t>también</w:t>
+      </w:r>
+      <w:r>
+        <w:rPr>
+          <w:rFonts w:ascii="Arial" w:hAnsi="Arial" w:cs="Arial"/>
+          <w:sz w:val="24"/>
+          <w:szCs w:val="24"/>
+        </w:rPr>
+        <w:t xml:space="preserve"> de realizar la presente acta.</w:t>
+      </w:r>
+    </w:p>
+    <w:p>
+      <w:pPr>
+        <w:pStyle w:val="Prrafodelista"/>
+        <w:numPr>
+          <w:ilvl w:val="0"/>
+          <w:numId w:val="3"/>
+        </w:numPr>
+        <w:jc w:val="both"/>
+        <w:rPr>
+          <w:rFonts w:ascii="Arial" w:hAnsi="Arial" w:cs="Arial"/>
+          <w:sz w:val="24"/>
+          <w:szCs w:val="24"/>
+        </w:rPr>
+      </w:pPr>
+      <w:r>
+        <w:rPr>
+          <w:rFonts w:ascii="Arial" w:hAnsi="Arial" w:cs="Arial"/>
+          <w:b/>
+          <w:bCs/>
+          <w:sz w:val="24"/>
+          <w:szCs w:val="24"/>
+        </w:rPr>
+        <w:t>Sara Rodríguez</w:t>
+      </w:r>
+      <w:r>
+        <w:rPr>
+          <w:rFonts w:ascii="Arial" w:hAnsi="Arial" w:cs="Arial"/>
+          <w:b/>
+          <w:bCs/>
+          <w:sz w:val="24"/>
+          <w:szCs w:val="24"/>
+        </w:rPr>
+        <w:t xml:space="preserve"> </w:t>
+      </w:r>
+      <w:r>
+        <w:rPr>
+          <w:rFonts w:ascii="Arial" w:hAnsi="Arial" w:cs="Arial"/>
+          <w:sz w:val="24"/>
+          <w:szCs w:val="24"/>
+        </w:rPr>
+        <w:t xml:space="preserve">colaboró con la creación del formulario del ejercicio de </w:t>
+      </w:r>
+      <w:r>
+        <w:rPr>
+          <w:rFonts w:ascii="Arial" w:hAnsi="Arial" w:cs="Arial"/>
+          <w:b/>
+          <w:bCs/>
+          <w:sz w:val="24"/>
+          <w:szCs w:val="24"/>
+        </w:rPr>
+        <w:t>Convección Natural</w:t>
+      </w:r>
+      <w:r>
+        <w:rPr>
+          <w:rFonts w:ascii="Arial" w:hAnsi="Arial" w:cs="Arial"/>
+          <w:sz w:val="24"/>
+          <w:szCs w:val="24"/>
+        </w:rPr>
+        <w:t>, así como ayudar en la investigación de las funciones con las que tuvimos dificultades.</w:t>
+      </w:r>
+    </w:p>
+    <w:p>
+      <w:pPr>
+        <w:jc w:val="both"/>
+        <w:rPr>
+          <w:rFonts w:ascii="Arial" w:hAnsi="Arial" w:cs="Arial"/>
+          <w:b/>
+          <w:bCs/>
+          <w:sz w:val="24"/>
+          <w:szCs w:val="24"/>
+        </w:rPr>
+      </w:pPr>
+      <w:r>
+        <w:rPr>
+          <w:rFonts w:ascii="Arial" w:hAnsi="Arial" w:cs="Arial"/>
+          <w:b/>
+          <w:bCs/>
+          <w:sz w:val="24"/>
+          <w:szCs w:val="24"/>
+        </w:rPr>
+        <w:t>Conclusiones:</w:t>
+      </w:r>
+    </w:p>
+    <w:p>
+      <w:pPr>
+        <w:jc w:val="both"/>
+        <w:rPr>
+          <w:rFonts w:ascii="Arial" w:hAnsi="Arial" w:cs="Arial"/>
+          <w:sz w:val="24"/>
+          <w:szCs w:val="24"/>
+        </w:rPr>
+      </w:pPr>
+      <w:r>
+        <w:rPr>
+          <w:rFonts w:ascii="Arial" w:hAnsi="Arial" w:cs="Arial"/>
+          <w:sz w:val="24"/>
+          <w:szCs w:val="24"/>
+        </w:rPr>
+        <w:t>El trabajo fue un desafío en muchos aspectos, en especial por el hecho de no conocíamos muchas de las funciones que usamos en el mismo, sin embargo, fue muy grato cada vez que superamos cada obstáculo</w:t>
+      </w:r>
+      <w:r>
+        <w:rPr>
+          <w:rFonts w:ascii="Arial" w:hAnsi="Arial" w:cs="Arial"/>
+          <w:sz w:val="24"/>
+          <w:szCs w:val="24"/>
+        </w:rPr>
+        <w:t xml:space="preserve"> y a la vez aprendimos a programar funciones muy útiles para resolver distintos problemas de ingeniería.</w:t>
+      </w:r>
     </w:p>
     <w:p>
       <w:pPr>
@@ -2529,45 +2933,138 @@
     </w:p>
     <w:p>
       <w:pPr>
-        <w:jc w:val="both"/>
-        <w:rPr>
-          <w:rFonts w:ascii="Arial" w:hAnsi="Arial" w:cs="Arial"/>
-          <w:sz w:val="24"/>
-          <w:szCs w:val="24"/>
-        </w:rPr>
-      </w:pPr>
-      <w:hyperlink r:id="rId5" w:history="1">
-        <w:r>
-          <w:rPr>
-            <w:rStyle w:val="Hipervnculo"/>
-            <w:rFonts w:ascii="Arial" w:hAnsi="Arial" w:cs="Arial"/>
-            <w:sz w:val="24"/>
-            <w:szCs w:val="24"/>
-          </w:rPr>
-          <w:t>https://www.homeandlearn.org/launch_an_excel_user_form.html</w:t>
-        </w:r>
-      </w:hyperlink>
-    </w:p>
-    <w:p>
-      <w:pPr>
-        <w:jc w:val="both"/>
-        <w:rPr>
-          <w:rFonts w:ascii="Arial" w:hAnsi="Arial" w:cs="Arial"/>
-          <w:sz w:val="24"/>
-          <w:szCs w:val="24"/>
-        </w:rPr>
-      </w:pPr>
-      <w:hyperlink r:id="rId6" w:history="1">
-        <w:r>
-          <w:rPr>
-            <w:rStyle w:val="Hipervnculo"/>
-            <w:rFonts w:ascii="Arial" w:hAnsi="Arial" w:cs="Arial"/>
-            <w:sz w:val="24"/>
-            <w:szCs w:val="24"/>
-          </w:rPr>
-          <w:t>https://www.youtube.com/watch?v=mP1V5DqImbs&amp;ab_channel=Excelvbadatos</w:t>
-        </w:r>
-      </w:hyperlink>
+        <w:pStyle w:val="NormalWeb"/>
+        <w:spacing w:before="0" w:beforeAutospacing="0" w:after="0" w:afterAutospacing="0" w:line="480" w:lineRule="auto"/>
+        <w:ind w:left="720" w:hanging="720"/>
+        <w:rPr>
+          <w:rFonts w:ascii="Arial" w:hAnsi="Arial" w:cs="Arial"/>
+        </w:rPr>
+      </w:pPr>
+      <w:proofErr w:type="spellStart"/>
+      <w:r>
+        <w:rPr>
+          <w:rFonts w:ascii="Arial" w:hAnsi="Arial" w:cs="Arial"/>
+        </w:rPr>
+        <w:t>Carney</w:t>
+      </w:r>
+      <w:proofErr w:type="spellEnd"/>
+      <w:r>
+        <w:rPr>
+          <w:rFonts w:ascii="Arial" w:hAnsi="Arial" w:cs="Arial"/>
+        </w:rPr>
+        <w:t xml:space="preserve">, K. (s. f.). </w:t>
+      </w:r>
+      <w:r>
+        <w:rPr>
+          <w:rFonts w:ascii="Arial" w:hAnsi="Arial" w:cs="Arial"/>
+          <w:i/>
+          <w:iCs/>
+        </w:rPr>
+        <w:t xml:space="preserve">Lanzamiento de su formulario de usuario de </w:t>
+      </w:r>
+      <w:proofErr w:type="spellStart"/>
+      <w:r>
+        <w:rPr>
+          <w:rFonts w:ascii="Arial" w:hAnsi="Arial" w:cs="Arial"/>
+          <w:i/>
+          <w:iCs/>
+        </w:rPr>
+        <w:t>excel</w:t>
+      </w:r>
+      <w:proofErr w:type="spellEnd"/>
+      <w:r>
+        <w:rPr>
+          <w:rFonts w:ascii="Arial" w:hAnsi="Arial" w:cs="Arial"/>
+          <w:i/>
+          <w:iCs/>
+        </w:rPr>
+        <w:t xml:space="preserve"> VBA</w:t>
+      </w:r>
+      <w:r>
+        <w:rPr>
+          <w:rFonts w:ascii="Arial" w:hAnsi="Arial" w:cs="Arial"/>
+        </w:rPr>
+        <w:t>. homeandlearn.org. Recuperado 12 de octubre de 2021, de https://www.homeandlearn.org/launch_an_excel_user_form.html</w:t>
+      </w:r>
+    </w:p>
+    <w:p>
+      <w:pPr>
+        <w:pStyle w:val="NormalWeb"/>
+        <w:spacing w:before="0" w:beforeAutospacing="0" w:after="0" w:afterAutospacing="0" w:line="480" w:lineRule="auto"/>
+        <w:ind w:left="720" w:hanging="720"/>
+        <w:rPr>
+          <w:rFonts w:ascii="Arial" w:hAnsi="Arial" w:cs="Arial"/>
+        </w:rPr>
+      </w:pPr>
+      <w:r>
+        <w:rPr>
+          <w:rFonts w:ascii="Arial" w:hAnsi="Arial" w:cs="Arial"/>
+          <w:i/>
+          <w:iCs/>
+        </w:rPr>
+        <w:lastRenderedPageBreak/>
+        <w:t xml:space="preserve">55 curso </w:t>
+      </w:r>
+      <w:proofErr w:type="spellStart"/>
+      <w:r>
+        <w:rPr>
+          <w:rFonts w:ascii="Arial" w:hAnsi="Arial" w:cs="Arial"/>
+          <w:i/>
+          <w:iCs/>
+        </w:rPr>
+        <w:t>excel</w:t>
+      </w:r>
+      <w:proofErr w:type="spellEnd"/>
+      <w:r>
+        <w:rPr>
+          <w:rFonts w:ascii="Arial" w:hAnsi="Arial" w:cs="Arial"/>
+          <w:i/>
+          <w:iCs/>
+        </w:rPr>
+        <w:t xml:space="preserve"> </w:t>
+      </w:r>
+      <w:proofErr w:type="spellStart"/>
+      <w:r>
+        <w:rPr>
+          <w:rFonts w:ascii="Arial" w:hAnsi="Arial" w:cs="Arial"/>
+          <w:i/>
+          <w:iCs/>
+        </w:rPr>
+        <w:t>vba</w:t>
+      </w:r>
+      <w:proofErr w:type="spellEnd"/>
+      <w:r>
+        <w:rPr>
+          <w:rFonts w:ascii="Arial" w:hAnsi="Arial" w:cs="Arial"/>
+          <w:i/>
+          <w:iCs/>
+        </w:rPr>
+        <w:t xml:space="preserve"> 2016: </w:t>
+      </w:r>
+      <w:proofErr w:type="spellStart"/>
+      <w:r>
+        <w:rPr>
+          <w:rFonts w:ascii="Arial" w:hAnsi="Arial" w:cs="Arial"/>
+          <w:i/>
+          <w:iCs/>
+        </w:rPr>
+        <w:t>call</w:t>
+      </w:r>
+      <w:proofErr w:type="spellEnd"/>
+      <w:r>
+        <w:rPr>
+          <w:rFonts w:ascii="Arial" w:hAnsi="Arial" w:cs="Arial"/>
+          <w:i/>
+          <w:iCs/>
+        </w:rPr>
+        <w:t xml:space="preserve"> y run (ejecutar macro de otro modulo o archivo)</w:t>
+      </w:r>
+      <w:r>
+        <w:rPr>
+          <w:rFonts w:ascii="Arial" w:hAnsi="Arial" w:cs="Arial"/>
+        </w:rPr>
+        <w:t>. (2017, 21 octubre). YouTube. https://www.youtube.com/watch?v=mP1V5DqImbs&amp;ab_channel=Excelvbadatos</w:t>
+      </w:r>
     </w:p>
     <w:p>
       <w:pPr>
@@ -2817,11 +3314,127 @@
       </w:rPr>
     </w:lvl>
   </w:abstractNum>
+  <w:abstractNum w:abstractNumId="2" w15:restartNumberingAfterBreak="0">
+    <w:nsid w:val="43891831"/>
+    <w:multiLevelType w:val="hybridMultilevel"/>
+    <w:tmpl w:val="6CB03A28"/>
+    <w:lvl w:ilvl="0" w:tplc="240A0001">
+      <w:start w:val="1"/>
+      <w:numFmt w:val="bullet"/>
+      <w:lvlText w:val=""/>
+      <w:lvlJc w:val="left"/>
+      <w:pPr>
+        <w:ind w:left="720" w:hanging="360"/>
+      </w:pPr>
+      <w:rPr>
+        <w:rFonts w:ascii="Symbol" w:hAnsi="Symbol" w:hint="default"/>
+      </w:rPr>
+    </w:lvl>
+    <w:lvl w:ilvl="1" w:tplc="240A0003" w:tentative="1">
+      <w:start w:val="1"/>
+      <w:numFmt w:val="bullet"/>
+      <w:lvlText w:val="o"/>
+      <w:lvlJc w:val="left"/>
+      <w:pPr>
+        <w:ind w:left="1440" w:hanging="360"/>
+      </w:pPr>
+      <w:rPr>
+        <w:rFonts w:ascii="Courier New" w:hAnsi="Courier New" w:cs="Courier New" w:hint="default"/>
+      </w:rPr>
+    </w:lvl>
+    <w:lvl w:ilvl="2" w:tplc="240A0005" w:tentative="1">
+      <w:start w:val="1"/>
+      <w:numFmt w:val="bullet"/>
+      <w:lvlText w:val=""/>
+      <w:lvlJc w:val="left"/>
+      <w:pPr>
+        <w:ind w:left="2160" w:hanging="360"/>
+      </w:pPr>
+      <w:rPr>
+        <w:rFonts w:ascii="Wingdings" w:hAnsi="Wingdings" w:hint="default"/>
+      </w:rPr>
+    </w:lvl>
+    <w:lvl w:ilvl="3" w:tplc="240A0001" w:tentative="1">
+      <w:start w:val="1"/>
+      <w:numFmt w:val="bullet"/>
+      <w:lvlText w:val=""/>
+      <w:lvlJc w:val="left"/>
+      <w:pPr>
+        <w:ind w:left="2880" w:hanging="360"/>
+      </w:pPr>
+      <w:rPr>
+        <w:rFonts w:ascii="Symbol" w:hAnsi="Symbol" w:hint="default"/>
+      </w:rPr>
+    </w:lvl>
+    <w:lvl w:ilvl="4" w:tplc="240A0003" w:tentative="1">
+      <w:start w:val="1"/>
+      <w:numFmt w:val="bullet"/>
+      <w:lvlText w:val="o"/>
+      <w:lvlJc w:val="left"/>
+      <w:pPr>
+        <w:ind w:left="3600" w:hanging="360"/>
+      </w:pPr>
+      <w:rPr>
+        <w:rFonts w:ascii="Courier New" w:hAnsi="Courier New" w:cs="Courier New" w:hint="default"/>
+      </w:rPr>
+    </w:lvl>
+    <w:lvl w:ilvl="5" w:tplc="240A0005" w:tentative="1">
+      <w:start w:val="1"/>
+      <w:numFmt w:val="bullet"/>
+      <w:lvlText w:val=""/>
+      <w:lvlJc w:val="left"/>
+      <w:pPr>
+        <w:ind w:left="4320" w:hanging="360"/>
+      </w:pPr>
+      <w:rPr>
+        <w:rFonts w:ascii="Wingdings" w:hAnsi="Wingdings" w:hint="default"/>
+      </w:rPr>
+    </w:lvl>
+    <w:lvl w:ilvl="6" w:tplc="240A0001" w:tentative="1">
+      <w:start w:val="1"/>
+      <w:numFmt w:val="bullet"/>
+      <w:lvlText w:val=""/>
+      <w:lvlJc w:val="left"/>
+      <w:pPr>
+        <w:ind w:left="5040" w:hanging="360"/>
+      </w:pPr>
+      <w:rPr>
+        <w:rFonts w:ascii="Symbol" w:hAnsi="Symbol" w:hint="default"/>
+      </w:rPr>
+    </w:lvl>
+    <w:lvl w:ilvl="7" w:tplc="240A0003" w:tentative="1">
+      <w:start w:val="1"/>
+      <w:numFmt w:val="bullet"/>
+      <w:lvlText w:val="o"/>
+      <w:lvlJc w:val="left"/>
+      <w:pPr>
+        <w:ind w:left="5760" w:hanging="360"/>
+      </w:pPr>
+      <w:rPr>
+        <w:rFonts w:ascii="Courier New" w:hAnsi="Courier New" w:cs="Courier New" w:hint="default"/>
+      </w:rPr>
+    </w:lvl>
+    <w:lvl w:ilvl="8" w:tplc="240A0005" w:tentative="1">
+      <w:start w:val="1"/>
+      <w:numFmt w:val="bullet"/>
+      <w:lvlText w:val=""/>
+      <w:lvlJc w:val="left"/>
+      <w:pPr>
+        <w:ind w:left="6480" w:hanging="360"/>
+      </w:pPr>
+      <w:rPr>
+        <w:rFonts w:ascii="Wingdings" w:hAnsi="Wingdings" w:hint="default"/>
+      </w:rPr>
+    </w:lvl>
+  </w:abstractNum>
   <w:num w:numId="1">
     <w:abstractNumId w:val="0"/>
   </w:num>
   <w:num w:numId="2">
     <w:abstractNumId w:val="1"/>
+  </w:num>
+  <w:num w:numId="3">
+    <w:abstractNumId w:val="2"/>
   </w:num>
 </w:numbering>
 </file>
@@ -3286,6 +3899,23 @@
       <w:shd w:val="clear" w:color="auto" w:fill="E1DFDD"/>
     </w:rPr>
   </w:style>
+  <w:style w:type="paragraph" w:styleId="NormalWeb">
+    <w:name w:val="Normal (Web)"/>
+    <w:basedOn w:val="Normal"/>
+    <w:uiPriority w:val="99"/>
+    <w:semiHidden/>
+    <w:unhideWhenUsed/>
+    <w:rsid w:val="006F4F7C"/>
+    <w:pPr>
+      <w:spacing w:before="100" w:beforeAutospacing="1" w:after="100" w:afterAutospacing="1" w:line="240" w:lineRule="auto"/>
+    </w:pPr>
+    <w:rPr>
+      <w:rFonts w:ascii="Times New Roman" w:eastAsia="Times New Roman" w:hAnsi="Times New Roman" w:cs="Times New Roman"/>
+      <w:sz w:val="24"/>
+      <w:szCs w:val="24"/>
+      <w:lang w:eastAsia="es-CO"/>
+    </w:rPr>
+  </w:style>
 </w:styles>
 </file>
 

</xml_diff>

<commit_message>
Se hace la entrega del proyecto final
Después de mucho trabajo esta es la mejor versión del programa que lo gramos probar. Aprendimos mucho, y eso es lo verdaderamente importante.
</commit_message>
<xml_diff>
--- a/Acta3.docx
+++ b/Acta3.docx
@@ -2612,15 +2612,7 @@
           <w:sz w:val="24"/>
           <w:szCs w:val="24"/>
         </w:rPr>
-        <w:t xml:space="preserve"> se encargó </w:t>
-      </w:r>
-      <w:r>
-        <w:rPr>
-          <w:rFonts w:ascii="Arial" w:hAnsi="Arial" w:cs="Arial"/>
-          <w:sz w:val="24"/>
-          <w:szCs w:val="24"/>
-        </w:rPr>
-        <w:t xml:space="preserve">de hacer el formulario del ejercicio de </w:t>
+        <w:t xml:space="preserve"> se encargó de hacer el formulario del ejercicio de </w:t>
       </w:r>
       <w:r>
         <w:rPr>
@@ -2638,15 +2630,7 @@
           <w:sz w:val="24"/>
           <w:szCs w:val="24"/>
         </w:rPr>
-        <w:t xml:space="preserve"> forzada</w:t>
-      </w:r>
-      <w:r>
-        <w:rPr>
-          <w:rFonts w:ascii="Arial" w:hAnsi="Arial" w:cs="Arial"/>
-          <w:sz w:val="24"/>
-          <w:szCs w:val="24"/>
-        </w:rPr>
-        <w:t>, así como</w:t>
+        <w:t xml:space="preserve"> forzada, así como</w:t>
       </w:r>
       <w:r>
         <w:rPr>
@@ -2908,26 +2892,81 @@
         </w:rPr>
         <w:t xml:space="preserve"> y a la vez aprendimos a programar funciones muy útiles para resolver distintos problemas de ingeniería.</w:t>
       </w:r>
-    </w:p>
-    <w:p>
-      <w:pPr>
-        <w:jc w:val="both"/>
-        <w:rPr>
-          <w:rFonts w:ascii="Arial" w:hAnsi="Arial" w:cs="Arial"/>
-          <w:b/>
-          <w:bCs/>
-          <w:sz w:val="24"/>
-          <w:szCs w:val="24"/>
-        </w:rPr>
-      </w:pPr>
-      <w:r>
-        <w:rPr>
-          <w:rFonts w:ascii="Arial" w:hAnsi="Arial" w:cs="Arial"/>
-          <w:b/>
-          <w:bCs/>
-          <w:sz w:val="24"/>
-          <w:szCs w:val="24"/>
-        </w:rPr>
+      <w:r>
+        <w:rPr>
+          <w:rFonts w:ascii="Arial" w:hAnsi="Arial" w:cs="Arial"/>
+          <w:sz w:val="24"/>
+          <w:szCs w:val="24"/>
+        </w:rPr>
+        <w:t xml:space="preserve"> También somos conscientes de que hicieron falta agregar muchas mejoras que nos hubiera gustado probar, sin embargo, el código cumple con su función y logramos corregir la mayoría de los errores.</w:t>
+      </w:r>
+      <w:r>
+        <w:rPr>
+          <w:rFonts w:ascii="Arial" w:hAnsi="Arial" w:cs="Arial"/>
+          <w:sz w:val="24"/>
+          <w:szCs w:val="24"/>
+        </w:rPr>
+        <w:t xml:space="preserve"> A varios miembros del equipo se les dificultó manejar la plataforma de </w:t>
+      </w:r>
+      <w:proofErr w:type="spellStart"/>
+      <w:r>
+        <w:rPr>
+          <w:rFonts w:ascii="Arial" w:hAnsi="Arial" w:cs="Arial"/>
+          <w:sz w:val="24"/>
+          <w:szCs w:val="24"/>
+        </w:rPr>
+        <w:t>Github</w:t>
+      </w:r>
+      <w:proofErr w:type="spellEnd"/>
+      <w:r>
+        <w:rPr>
+          <w:rFonts w:ascii="Arial" w:hAnsi="Arial" w:cs="Arial"/>
+          <w:sz w:val="24"/>
+          <w:szCs w:val="24"/>
+        </w:rPr>
+        <w:t>, sin embargo, Johan Mejía se encargó de subir los avances frecuente al repositorio creado para el proyecto.</w:t>
+      </w:r>
+    </w:p>
+    <w:p>
+      <w:pPr>
+        <w:jc w:val="both"/>
+        <w:rPr>
+          <w:rFonts w:ascii="Arial" w:hAnsi="Arial" w:cs="Arial"/>
+          <w:sz w:val="24"/>
+          <w:szCs w:val="24"/>
+        </w:rPr>
+      </w:pPr>
+    </w:p>
+    <w:p>
+      <w:pPr>
+        <w:jc w:val="both"/>
+        <w:rPr>
+          <w:rFonts w:ascii="Arial" w:hAnsi="Arial" w:cs="Arial"/>
+          <w:sz w:val="24"/>
+          <w:szCs w:val="24"/>
+        </w:rPr>
+      </w:pPr>
+    </w:p>
+    <w:p>
+      <w:pPr>
+        <w:jc w:val="both"/>
+        <w:rPr>
+          <w:rFonts w:ascii="Arial" w:hAnsi="Arial" w:cs="Arial"/>
+          <w:b/>
+          <w:bCs/>
+          <w:sz w:val="24"/>
+          <w:szCs w:val="24"/>
+        </w:rPr>
+      </w:pPr>
+      <w:r>
+        <w:rPr>
+          <w:rFonts w:ascii="Arial" w:hAnsi="Arial" w:cs="Arial"/>
+          <w:b/>
+          <w:bCs/>
+          <w:sz w:val="24"/>
+          <w:szCs w:val="24"/>
+        </w:rPr>
+        <w:lastRenderedPageBreak/>
         <w:t xml:space="preserve">Bibliografía: </w:t>
       </w:r>
     </w:p>
@@ -3002,7 +3041,6 @@
           <w:i/>
           <w:iCs/>
         </w:rPr>
-        <w:lastRenderedPageBreak/>
         <w:t xml:space="preserve">55 curso </w:t>
       </w:r>
       <w:proofErr w:type="spellStart"/>

</xml_diff>